<commit_message>
Updated project proposal document to show trello link and add some risk mitigation plans. Modifying the game code to keep the project clean and remove all the chains and articulation logic that is no longer required
</commit_message>
<xml_diff>
--- a/Documentation/ProjectProposal.docx
+++ b/Documentation/ProjectProposal.docx
@@ -42,7 +42,13 @@
     </w:p>
     <w:p>
       <w:r>
-        <w:t xml:space="preserve">Arcade style split-screen 3D time attack racing game using xbox controller as input device. Tracks made using mod kits featuring a closed circuit with checkpoints to determine progress in the game. </w:t>
+        <w:t xml:space="preserve">Arcade style split-screen 3D time attack racing game using </w:t>
+      </w:r>
+      <w:r>
+        <w:t>Xbox</w:t>
+      </w:r>
+      <w:r>
+        <w:t xml:space="preserve"> controller as input device. Tracks made using mod kits featuring a closed circuit with checkpoints to determine progress in the game. </w:t>
       </w:r>
     </w:p>
     <w:p>
@@ -145,7 +151,13 @@
         </w:numPr>
       </w:pPr>
       <w:r>
-        <w:t>Add a minimap for the level</w:t>
+        <w:t xml:space="preserve">Add a </w:t>
+      </w:r>
+      <w:r>
+        <w:t>mini map</w:t>
+      </w:r>
+      <w:r>
+        <w:t xml:space="preserve"> for the level</w:t>
       </w:r>
     </w:p>
     <w:p>
@@ -157,7 +169,7 @@
         </w:numPr>
       </w:pPr>
       <w:r>
-        <w:t>Adding  a racing HUD (speedometer</w:t>
+        <w:t>Adding a racing HUD (speedometer</w:t>
       </w:r>
       <w:r>
         <w:t>, time, checkpoint number)</w:t>
@@ -248,7 +260,15 @@
         <w:t xml:space="preserve"> dear</w:t>
       </w:r>
       <w:r>
-        <w:t xml:space="preserve"> ImGUI)</w:t>
+        <w:t xml:space="preserve"> </w:t>
+      </w:r>
+      <w:proofErr w:type="spellStart"/>
+      <w:r>
+        <w:t>ImGUI</w:t>
+      </w:r>
+      <w:proofErr w:type="spellEnd"/>
+      <w:r>
+        <w:t>)</w:t>
       </w:r>
     </w:p>
     <w:p>
@@ -260,7 +280,7 @@
         </w:numPr>
       </w:pPr>
       <w:r>
-        <w:t>Create procedural tracks using mod kit pieces</w:t>
+        <w:t>Create procedural tracks using mod kit piece</w:t>
       </w:r>
     </w:p>
     <w:p/>
@@ -385,8 +405,6 @@
         <w:lastRenderedPageBreak/>
         <w:t>What I have now:</w:t>
       </w:r>
-      <w:bookmarkStart w:id="0" w:name="_GoBack"/>
-      <w:bookmarkEnd w:id="0"/>
     </w:p>
     <w:p>
       <w:r>
@@ -509,6 +527,25 @@
         <w:t>Weekly deliverables:</w:t>
       </w:r>
     </w:p>
+    <w:p>
+      <w:pPr>
+        <w:rPr>
+          <w:b/>
+          <w:bCs/>
+          <w:sz w:val="28"/>
+          <w:szCs w:val="28"/>
+        </w:rPr>
+      </w:pPr>
+      <w:r>
+        <w:rPr>
+          <w:b/>
+          <w:bCs/>
+          <w:sz w:val="28"/>
+          <w:szCs w:val="28"/>
+        </w:rPr>
+        <w:t>Note: Find task prioritization and estimates with checklists on Trello (Link at the end of this document)</w:t>
+      </w:r>
+    </w:p>
     <w:tbl>
       <w:tblPr>
         <w:tblStyle w:val="TableGrid"/>
@@ -665,11 +702,7 @@
               <w:t>Setup Project on source control</w:t>
             </w:r>
           </w:p>
-          <w:p>
-            <w:pPr>
-              <w:jc w:val="center"/>
-            </w:pPr>
-          </w:p>
+          <w:p/>
         </w:tc>
         <w:tc>
           <w:tcPr>
@@ -741,22 +774,18 @@
               <w:jc w:val="center"/>
             </w:pPr>
             <w:r>
-              <w:t>Have 1 completely designed track,</w:t>
-            </w:r>
-          </w:p>
-          <w:p>
-            <w:pPr>
-              <w:jc w:val="center"/>
-            </w:pPr>
-            <w:r>
-              <w:t>Start testing colliders for the track model in Engine</w:t>
-            </w:r>
-          </w:p>
-          <w:p>
-            <w:pPr>
-              <w:jc w:val="center"/>
-            </w:pPr>
-          </w:p>
+              <w:t>Implement collisions using OBJ mesh files.</w:t>
+            </w:r>
+          </w:p>
+          <w:p>
+            <w:pPr>
+              <w:jc w:val="center"/>
+            </w:pPr>
+            <w:r>
+              <w:t>Test and finalize the approach for collision mesh loading</w:t>
+            </w:r>
+          </w:p>
+          <w:p/>
         </w:tc>
         <w:tc>
           <w:tcPr>
@@ -823,11 +852,7 @@
               <w:t>Finalize on track system (Mode kit pieces with individual colliders vs 1 track model and colliders model)</w:t>
             </w:r>
           </w:p>
-          <w:p>
-            <w:pPr>
-              <w:jc w:val="center"/>
-            </w:pPr>
-          </w:p>
+          <w:p/>
         </w:tc>
         <w:tc>
           <w:tcPr>
@@ -1135,6 +1160,7 @@
               <w:jc w:val="center"/>
             </w:pPr>
             <w:r>
+              <w:lastRenderedPageBreak/>
               <w:t>7</w:t>
             </w:r>
           </w:p>
@@ -1153,6 +1179,7 @@
               <w:jc w:val="center"/>
             </w:pPr>
             <w:r>
+              <w:lastRenderedPageBreak/>
               <w:t>Mar 3, 6</w:t>
             </w:r>
           </w:p>
@@ -1171,6 +1198,7 @@
               <w:jc w:val="center"/>
             </w:pPr>
             <w:r>
+              <w:lastRenderedPageBreak/>
               <w:t>Implement Race car audio</w:t>
             </w:r>
           </w:p>
@@ -1214,7 +1242,6 @@
               <w:jc w:val="center"/>
             </w:pPr>
             <w:r>
-              <w:lastRenderedPageBreak/>
               <w:t>8</w:t>
             </w:r>
           </w:p>
@@ -1233,7 +1260,6 @@
               <w:jc w:val="center"/>
             </w:pPr>
             <w:r>
-              <w:lastRenderedPageBreak/>
               <w:t>Mar 10, 13</w:t>
             </w:r>
           </w:p>
@@ -1252,7 +1278,6 @@
               <w:jc w:val="center"/>
             </w:pPr>
             <w:r>
-              <w:lastRenderedPageBreak/>
               <w:t>Bug fixes and reassessment of project plan for mid term</w:t>
             </w:r>
           </w:p>
@@ -1284,7 +1309,6 @@
               <w:jc w:val="center"/>
             </w:pPr>
             <w:r>
-              <w:lastRenderedPageBreak/>
               <w:t>Mid Term Presentation</w:t>
             </w:r>
           </w:p>
@@ -1861,11 +1885,18 @@
     </w:p>
     <w:p>
       <w:r>
-        <w:t>The tack system needs some manual setup. I would need to develop the track and export as a model but have all the colliders export as separate models to account for concave hulls (i.e do this how unreal does it where I can generate simplex collision models for the track pieces and use those as n separate collision meshes that will be loaded into the scene)</w:t>
-      </w:r>
-    </w:p>
-    <w:p>
-      <w:r>
+        <w:t>The tack system needs some manual setup. I would need to develop the track and export as a model but have all the colliders export as separate models to account for concave hulls (</w:t>
+      </w:r>
+      <w:r>
+        <w:t>i.e.</w:t>
+      </w:r>
+      <w:r>
+        <w:t xml:space="preserve"> do this how unreal does it where I can generate simplex collision models for the track pieces and use those as n separate collision meshes that will be loaded into the scene)</w:t>
+      </w:r>
+    </w:p>
+    <w:p>
+      <w:r>
+        <w:lastRenderedPageBreak/>
         <w:t xml:space="preserve">This would need the use of UE4 (to load in my mod kit pieces and generate the </w:t>
       </w:r>
       <w:r>
@@ -1875,12 +1906,34 @@
         <w:t>collision</w:t>
       </w:r>
       <w:r>
-        <w:t xml:space="preserve"> mesh, then export them as fbx files) as well as some 3D software (Maya or Max will be used to then convert the fbx collision meshes into obj files that I can load up and use in the scene with PhysX)</w:t>
-      </w:r>
-    </w:p>
-    <w:p>
-      <w:r>
-        <w:t xml:space="preserve">Another risk I have to account for is PhysX, since it’s third party I am assuming there will inevitably be stupid things that will create </w:t>
+        <w:t xml:space="preserve"> mesh, then export them as </w:t>
+      </w:r>
+      <w:proofErr w:type="spellStart"/>
+      <w:r>
+        <w:t>fbx</w:t>
+      </w:r>
+      <w:proofErr w:type="spellEnd"/>
+      <w:r>
+        <w:t xml:space="preserve"> files) as well as some 3D software (Maya or Max will be used to then convert the </w:t>
+      </w:r>
+      <w:proofErr w:type="spellStart"/>
+      <w:r>
+        <w:t>fbx</w:t>
+      </w:r>
+      <w:proofErr w:type="spellEnd"/>
+      <w:r>
+        <w:t xml:space="preserve"> collision meshes into obj files that I can load up and use in the scene with PhysX)</w:t>
+      </w:r>
+    </w:p>
+    <w:p>
+      <w:r>
+        <w:t xml:space="preserve">Another risk I </w:t>
+      </w:r>
+      <w:r>
+        <w:t>must</w:t>
+      </w:r>
+      <w:r>
+        <w:t xml:space="preserve"> account for is PhysX, since it’s third party I am assuming there will inevitably be stupid things that will create </w:t>
       </w:r>
       <w:r>
         <w:t>roadblock</w:t>
@@ -1888,6 +1941,114 @@
       <w:r>
         <w:t>.</w:t>
       </w:r>
+    </w:p>
+    <w:p>
+      <w:r>
+        <w:t>Risk Mitigation Plan:</w:t>
+      </w:r>
+    </w:p>
+    <w:p>
+      <w:pPr>
+        <w:pStyle w:val="ListParagraph"/>
+        <w:numPr>
+          <w:ilvl w:val="0"/>
+          <w:numId w:val="1"/>
+        </w:numPr>
+      </w:pPr>
+      <w:r>
+        <w:t>Identify early on if I can use OBJ files to generate collision meshes as convex hulls</w:t>
+      </w:r>
+    </w:p>
+    <w:p>
+      <w:pPr>
+        <w:pStyle w:val="ListParagraph"/>
+        <w:numPr>
+          <w:ilvl w:val="0"/>
+          <w:numId w:val="1"/>
+        </w:numPr>
+      </w:pPr>
+      <w:r>
+        <w:t>If required, determine if it may be easier to setup collision OBJ files as colliders and load them with a track meta file which has the render mesh and a bunch of OBJ paths to colliders assuming common pivot for all of them</w:t>
+      </w:r>
+    </w:p>
+    <w:p>
+      <w:pPr>
+        <w:pStyle w:val="ListParagraph"/>
+        <w:numPr>
+          <w:ilvl w:val="0"/>
+          <w:numId w:val="1"/>
+        </w:numPr>
+      </w:pPr>
+      <w:r>
+        <w:t xml:space="preserve">THIS SHOULD NOT BE REQUIRED IF I KNOW WHAT I AM DOING: it’s to use UE4 to create simplex collision meshes for all my track piece geometry and use these meshes as colliders in the level. </w:t>
+      </w:r>
+      <w:r>
+        <w:t>Again,</w:t>
+      </w:r>
+      <w:r>
+        <w:t xml:space="preserve"> if I’m planning this correctly and my intuition is right, I would be able to find an easier solution just messing with some 3D software.</w:t>
+      </w:r>
+    </w:p>
+    <w:p>
+      <w:pPr>
+        <w:rPr>
+          <w:b/>
+          <w:bCs/>
+          <w:sz w:val="28"/>
+          <w:szCs w:val="28"/>
+        </w:rPr>
+      </w:pPr>
+      <w:r>
+        <w:rPr>
+          <w:b/>
+          <w:bCs/>
+          <w:sz w:val="28"/>
+          <w:szCs w:val="28"/>
+        </w:rPr>
+        <w:t xml:space="preserve">Project Repository: </w:t>
+      </w:r>
+    </w:p>
+    <w:p>
+      <w:r>
+        <w:t>Source Control: Git</w:t>
+      </w:r>
+    </w:p>
+    <w:p>
+      <w:pPr>
+        <w:rPr>
+          <w:rStyle w:val="Hyperlink"/>
+        </w:rPr>
+      </w:pPr>
+      <w:hyperlink r:id="rId10" w:history="1">
+        <w:r>
+          <w:rPr>
+            <w:rStyle w:val="Hyperlink"/>
+          </w:rPr>
+          <w:t>https://github.com/pronaypeddiraju/TimeAttackRacing</w:t>
+        </w:r>
+      </w:hyperlink>
+    </w:p>
+    <w:p>
+      <w:pPr>
+        <w:rPr>
+          <w:rStyle w:val="Hyperlink"/>
+        </w:rPr>
+      </w:pPr>
+      <w:r>
+        <w:rPr>
+          <w:rStyle w:val="Hyperlink"/>
+        </w:rPr>
+        <w:t>Trello Board:</w:t>
+      </w:r>
+    </w:p>
+    <w:p>
+      <w:r>
+        <w:t>https://trello.com/b/28foHYCa/dfs2-tar</w:t>
+      </w:r>
+    </w:p>
+    <w:p>
+      <w:bookmarkStart w:id="0" w:name="_GoBack"/>
+      <w:bookmarkEnd w:id="0"/>
     </w:p>
     <w:sectPr>
       <w:pgSz w:w="12240" w:h="15840"/>

</xml_diff>